<commit_message>
DV162_18_SAS ON DHCP Configuration
</commit_message>
<xml_diff>
--- a/DV162_18_SAS ON DHCP Configuration.docx
+++ b/DV162_18_SAS ON DHCP Configuration.docx
@@ -9,7 +9,6 @@
         <w:rPr>
           <w:rFonts w:ascii="Arial" w:cs="Arial" w:eastAsia="Arial" w:hAnsi="Arial"/>
           <w:b w:val="1"/>
-          <w:color w:val="000000"/>
           <w:sz w:val="32"/>
           <w:szCs w:val="32"/>
         </w:rPr>
@@ -28,13 +27,23 @@
         <w:rPr>
           <w:rFonts w:ascii="Arial" w:cs="Arial" w:eastAsia="Arial" w:hAnsi="Arial"/>
           <w:b w:val="1"/>
-          <w:color w:val="000000"/>
           <w:sz w:val="32"/>
           <w:szCs w:val="32"/>
           <w:rtl w:val="0"/>
         </w:rPr>
-        <w:t xml:space="preserve">18_</w:t>
-      </w:r>
+        <w:t xml:space="preserve">18_PAS ON DHCP Configuration</w:t>
+      </w:r>
+    </w:p>
+    <w:p>
+      <w:pPr>
+        <w:spacing w:after="0" w:before="240" w:line="480" w:lineRule="auto"/>
+        <w:jc w:val="center"/>
+        <w:rPr>
+          <w:rFonts w:ascii="Arial" w:cs="Arial" w:eastAsia="Arial" w:hAnsi="Arial"/>
+          <w:sz w:val="24"/>
+          <w:szCs w:val="24"/>
+        </w:rPr>
+      </w:pPr>
       <w:r>
         <w:rPr>
           <w:rFonts w:ascii="Arial" w:cs="Arial" w:eastAsia="Arial" w:hAnsi="Arial"/>
@@ -43,50 +52,7 @@
           <w:szCs w:val="32"/>
           <w:rtl w:val="0"/>
         </w:rPr>
-        <w:t xml:space="preserve">PA</w:t>
-      </w:r>
-      <w:r>
-        <w:rPr>
-          <w:rFonts w:ascii="Arial" w:cs="Arial" w:eastAsia="Arial" w:hAnsi="Arial"/>
-          <w:b w:val="1"/>
-          <w:color w:val="000000"/>
-          <w:sz w:val="32"/>
-          <w:szCs w:val="32"/>
-          <w:rtl w:val="0"/>
-        </w:rPr>
-        <w:t xml:space="preserve">S ON DHCP Configuration</w:t>
-      </w:r>
-    </w:p>
-    <w:p>
-      <w:pPr>
-        <w:spacing w:after="0" w:before="240" w:line="480" w:lineRule="auto"/>
-        <w:jc w:val="center"/>
-        <w:rPr>
-          <w:rFonts w:ascii="Arial" w:cs="Arial" w:eastAsia="Arial" w:hAnsi="Arial"/>
-          <w:sz w:val="24"/>
-          <w:szCs w:val="24"/>
-        </w:rPr>
-      </w:pPr>
-      <w:r>
-        <w:rPr>
-          <w:rFonts w:ascii="Arial" w:cs="Arial" w:eastAsia="Arial" w:hAnsi="Arial"/>
-          <w:b w:val="1"/>
-          <w:sz w:val="32"/>
-          <w:szCs w:val="32"/>
-          <w:rtl w:val="0"/>
-        </w:rPr>
-        <w:t xml:space="preserve">Possible Answer </w:t>
-      </w:r>
-      <w:r>
-        <w:rPr>
-          <w:rFonts w:ascii="Arial" w:cs="Arial" w:eastAsia="Arial" w:hAnsi="Arial"/>
-          <w:b w:val="1"/>
-          <w:color w:val="000000"/>
-          <w:sz w:val="32"/>
-          <w:szCs w:val="32"/>
-          <w:rtl w:val="0"/>
-        </w:rPr>
-        <w:t xml:space="preserve">Sheet</w:t>
+        <w:t xml:space="preserve">Possible Answer Sheet</w:t>
       </w:r>
       <w:r>
         <w:rPr>
@@ -460,26 +426,7 @@
           <w:szCs w:val="24"/>
           <w:rtl w:val="0"/>
         </w:rPr>
-        <w:t xml:space="preserve">A dynamic assignment refers to the process of automatically allocating IP addresses to devices on a network </w:t>
-      </w:r>
-      <w:r>
-        <w:rPr>
-          <w:rFonts w:ascii="Arial" w:cs="Arial" w:eastAsia="Arial" w:hAnsi="Arial"/>
-          <w:b w:val="1"/>
-          <w:sz w:val="24"/>
-          <w:szCs w:val="24"/>
-          <w:rtl w:val="0"/>
-        </w:rPr>
-        <w:t xml:space="preserve">for a temporary period</w:t>
-      </w:r>
-      <w:r>
-        <w:rPr>
-          <w:rFonts w:ascii="Arial" w:cs="Arial" w:eastAsia="Arial" w:hAnsi="Arial"/>
-          <w:sz w:val="24"/>
-          <w:szCs w:val="24"/>
-          <w:rtl w:val="0"/>
-        </w:rPr>
-        <w:t xml:space="preserve">. This is  the core function of DHCP compared to static IP assignment.</w:t>
+        <w:t xml:space="preserve">A dynamic assignment refers to the process of automatically allocating IP addresses to devices on a network for a temporary period. This is  the core function of DHCP compared to static IP assignment.</w:t>
       </w:r>
     </w:p>
     <w:p>
@@ -651,26 +598,7 @@
           <w:szCs w:val="24"/>
           <w:rtl w:val="0"/>
         </w:rPr>
-        <w:t xml:space="preserve">the process of  automatically  distributing IP addresses to devices on a network </w:t>
-      </w:r>
-      <w:r>
-        <w:rPr>
-          <w:rFonts w:ascii="Arial" w:cs="Arial" w:eastAsia="Arial" w:hAnsi="Arial"/>
-          <w:b w:val="1"/>
-          <w:sz w:val="24"/>
-          <w:szCs w:val="24"/>
-          <w:rtl w:val="0"/>
-        </w:rPr>
-        <w:t xml:space="preserve">for a temporary period</w:t>
-      </w:r>
-      <w:r>
-        <w:rPr>
-          <w:rFonts w:ascii="Arial" w:cs="Arial" w:eastAsia="Arial" w:hAnsi="Arial"/>
-          <w:sz w:val="24"/>
-          <w:szCs w:val="24"/>
-          <w:rtl w:val="0"/>
-        </w:rPr>
-        <w:t xml:space="preserve">.</w:t>
+        <w:t xml:space="preserve">the process of  automatically  distributing IP addresses to devices on a network for a temporary period.</w:t>
       </w:r>
     </w:p>
     <w:p>
@@ -813,26 +741,7 @@
           <w:szCs w:val="24"/>
           <w:rtl w:val="0"/>
         </w:rPr>
-        <w:t xml:space="preserve">It defines the timeframe after which a device attempts to obtain a new IP address from </w:t>
-      </w:r>
-      <w:r>
-        <w:rPr>
-          <w:rFonts w:ascii="Arial" w:cs="Arial" w:eastAsia="Arial" w:hAnsi="Arial"/>
-          <w:b w:val="1"/>
-          <w:sz w:val="24"/>
-          <w:szCs w:val="24"/>
-          <w:rtl w:val="0"/>
-        </w:rPr>
-        <w:t xml:space="preserve">DHCP server</w:t>
-      </w:r>
-      <w:r>
-        <w:rPr>
-          <w:rFonts w:ascii="Arial" w:cs="Arial" w:eastAsia="Arial" w:hAnsi="Arial"/>
-          <w:sz w:val="24"/>
-          <w:szCs w:val="24"/>
-          <w:rtl w:val="0"/>
-        </w:rPr>
-        <w:t xml:space="preserve"> if it fails to renew its lease with the original server that granted it the lease initially. T2 T</w:t>
+        <w:t xml:space="preserve">It defines the timeframe after which a device attempts to obtain a new IP address from DHCP server if it fails to renew its lease with the original server that granted it the lease initially. T2 T</w:t>
       </w:r>
       <w:r>
         <w:rPr>
@@ -1305,61 +1214,7 @@
           <w:szCs w:val="24"/>
           <w:rtl w:val="0"/>
         </w:rPr>
-        <w:t xml:space="preserve">A. Generally, the recommended time to lease an IP address is 48 hours to renew the IP address</w:t>
-      </w:r>
-    </w:p>
-    <w:p>
-      <w:pPr>
-        <w:rPr>
-          <w:rFonts w:ascii="Arial" w:cs="Arial" w:eastAsia="Arial" w:hAnsi="Arial"/>
-          <w:sz w:val="24"/>
-          <w:szCs w:val="24"/>
-        </w:rPr>
-      </w:pPr>
-      <w:r>
-        <w:rPr>
-          <w:rFonts w:ascii="Arial" w:cs="Arial" w:eastAsia="Arial" w:hAnsi="Arial"/>
-          <w:sz w:val="24"/>
-          <w:szCs w:val="24"/>
-          <w:rtl w:val="0"/>
-        </w:rPr>
-        <w:t xml:space="preserve">once a day. After applying the specified parameters, clients will receive an IP address for 1</w:t>
-      </w:r>
-    </w:p>
-    <w:p>
-      <w:pPr>
-        <w:rPr>
-          <w:rFonts w:ascii="Arial" w:cs="Arial" w:eastAsia="Arial" w:hAnsi="Arial"/>
-          <w:sz w:val="24"/>
-          <w:szCs w:val="24"/>
-        </w:rPr>
-      </w:pPr>
-      <w:r>
-        <w:rPr>
-          <w:rFonts w:ascii="Arial" w:cs="Arial" w:eastAsia="Arial" w:hAnsi="Arial"/>
-          <w:sz w:val="24"/>
-          <w:szCs w:val="24"/>
-          <w:rtl w:val="0"/>
-        </w:rPr>
-        <w:t xml:space="preserve">minute, after which they will send a request to the DHCP server for a new IP address every 30</w:t>
-      </w:r>
-    </w:p>
-    <w:p>
-      <w:pPr>
-        <w:rPr>
-          <w:rFonts w:ascii="Arial" w:cs="Arial" w:eastAsia="Arial" w:hAnsi="Arial"/>
-          <w:sz w:val="24"/>
-          <w:szCs w:val="24"/>
-        </w:rPr>
-      </w:pPr>
-      <w:r>
-        <w:rPr>
-          <w:rFonts w:ascii="Arial" w:cs="Arial" w:eastAsia="Arial" w:hAnsi="Arial"/>
-          <w:sz w:val="24"/>
-          <w:szCs w:val="24"/>
-          <w:rtl w:val="0"/>
-        </w:rPr>
-        <w:t xml:space="preserve">seconds.</w:t>
+        <w:t xml:space="preserve">A. Generally, the recommended time to lease an IP address is 48 hours to renew the IP address once a day. After applying the specified parameters, clients will receive an IP address for 1 minute, after which they will send a request to the DHCP server for a new IP address every 30 seconds.</w:t>
       </w:r>
     </w:p>
     <w:sectPr>

</xml_diff>